<commit_message>
update workflow diagram and doc
Signed-off-by: Jiang Bian <jbian@uams.edu>
</commit_message>
<xml_diff>
--- a/clara-doc/Refs/CLARA-workflow.docx
+++ b/clara-doc/Refs/CLARA-workflow.docx
@@ -17,9 +17,9 @@
         </w:rPr>
         <w:drawing>
           <wp:inline distT="0" distB="0" distL="0" distR="0">
-            <wp:extent cx="5943600" cy="4139565"/>
-            <wp:effectExtent l="0" t="0" r="0" b="0"/>
-            <wp:docPr id="1" name="Picture 1"/>
+            <wp:extent cx="5943600" cy="4202430"/>
+            <wp:effectExtent l="0" t="0" r="0" b="7620"/>
+            <wp:docPr id="3" name="Picture 3"/>
             <wp:cNvGraphicFramePr>
               <a:graphicFrameLocks xmlns:a="http://schemas.openxmlformats.org/drawingml/2006/main" noChangeAspect="1"/>
             </wp:cNvGraphicFramePr>
@@ -27,7 +27,7 @@
               <a:graphicData uri="http://schemas.openxmlformats.org/drawingml/2006/picture">
                 <pic:pic xmlns:pic="http://schemas.openxmlformats.org/drawingml/2006/picture">
                   <pic:nvPicPr>
-                    <pic:cNvPr id="0" name="CLARA-II-WORKFLOW.png"/>
+                    <pic:cNvPr id="0" name="ii workflow.png"/>
                     <pic:cNvPicPr/>
                   </pic:nvPicPr>
                   <pic:blipFill>
@@ -45,7 +45,7 @@
                   <pic:spPr>
                     <a:xfrm>
                       <a:off x="0" y="0"/>
-                      <a:ext cx="5943600" cy="4139565"/>
+                      <a:ext cx="5943600" cy="4202430"/>
                     </a:xfrm>
                     <a:prstGeom prst="rect">
                       <a:avLst/>
@@ -79,7 +79,39 @@
         </w:numPr>
       </w:pPr>
       <w:r>
-        <w:t>Input protocol and submit when finish.</w:t>
+        <w:t>Fill out New Submission form, request Pharmacy review if it has drugs.</w:t>
+      </w:r>
+    </w:p>
+    <w:p>
+      <w:pPr>
+        <w:pStyle w:val="ListParagraph"/>
+        <w:numPr>
+          <w:ilvl w:val="1"/>
+          <w:numId w:val="1"/>
+        </w:numPr>
+      </w:pPr>
+      <w:r>
+        <w:t xml:space="preserve">Submit to </w:t>
+      </w:r>
+      <w:proofErr w:type="spellStart"/>
+      <w:r>
+        <w:t>Gakekeeper</w:t>
+      </w:r>
+      <w:proofErr w:type="spellEnd"/>
+      <w:r>
+        <w:t xml:space="preserve"> (UAMS studies) or ACH Gatekeeper (ACH studies).</w:t>
+      </w:r>
+    </w:p>
+    <w:p>
+      <w:pPr>
+        <w:pStyle w:val="ListParagraph"/>
+        <w:numPr>
+          <w:ilvl w:val="1"/>
+          <w:numId w:val="1"/>
+        </w:numPr>
+      </w:pPr>
+      <w:r>
+        <w:t>If protocol has budget, when college is done with review, sign off on the budget and route to IRB.</w:t>
       </w:r>
     </w:p>
     <w:p>
@@ -106,10 +138,43 @@
         <w:t xml:space="preserve">Review protocol submitted by PI.  If it’s not OK, send back to PI to modify.  If it’s </w:t>
       </w:r>
       <w:r>
-        <w:t>OK, notify couple</w:t>
-      </w:r>
-      <w:r>
-        <w:t xml:space="preserve"> of Committees to develop the protocol.</w:t>
+        <w:t xml:space="preserve">OK, </w:t>
+      </w:r>
+      <w:r>
+        <w:t>assign</w:t>
+      </w:r>
+      <w:r>
+        <w:t xml:space="preserve"> couple</w:t>
+      </w:r>
+      <w:r>
+        <w:t xml:space="preserve"> of </w:t>
+      </w:r>
+      <w:r>
+        <w:t xml:space="preserve">optional </w:t>
+      </w:r>
+      <w:r>
+        <w:t xml:space="preserve">Committees to </w:t>
+      </w:r>
+      <w:r>
+        <w:t xml:space="preserve">review the protocol and route protocol to </w:t>
+      </w:r>
+      <w:r>
+        <w:t>Pharmacy (if Pharmacy review is needed) or Budget Manager (if budget review is needed) or IRB (if both Pharmacy review and Budget review are not needed)</w:t>
+      </w:r>
+      <w:r>
+        <w:t>.</w:t>
+      </w:r>
+    </w:p>
+    <w:p>
+      <w:pPr>
+        <w:pStyle w:val="Heading2"/>
+        <w:numPr>
+          <w:ilvl w:val="0"/>
+          <w:numId w:val="1"/>
+        </w:numPr>
+      </w:pPr>
+      <w:r>
+        <w:t>ACH Gatekeeper</w:t>
       </w:r>
     </w:p>
     <w:p>
@@ -121,10 +186,34 @@
         </w:numPr>
       </w:pPr>
       <w:r>
-        <w:t xml:space="preserve">When all the notified Committees are done with Protocol Development outside of CLARA, check </w:t>
-      </w:r>
-      <w:r>
-        <w:t>if the Protocol is developed properly.  If not, send back to PI to modify.  Else, assign the Protocol to couple of Committees for review.</w:t>
+        <w:t xml:space="preserve">Review protocol submitted by PI.  If it’s not OK, send back to PI to modify.  If it’s </w:t>
+      </w:r>
+      <w:r>
+        <w:t>OK, notify couple</w:t>
+      </w:r>
+      <w:r>
+        <w:t xml:space="preserve"> of optional Committees to review the pr</w:t>
+      </w:r>
+      <w:r>
+        <w:t>otocol and route protocol to IRB</w:t>
+      </w:r>
+      <w:r>
+        <w:t>.</w:t>
+      </w:r>
+    </w:p>
+    <w:p>
+      <w:pPr>
+        <w:pStyle w:val="Heading2"/>
+        <w:numPr>
+          <w:ilvl w:val="0"/>
+          <w:numId w:val="1"/>
+        </w:numPr>
+      </w:pPr>
+      <w:r>
+        <w:t xml:space="preserve">Optional </w:t>
+      </w:r>
+      <w:r>
+        <w:t>Committees</w:t>
       </w:r>
     </w:p>
     <w:p>
@@ -136,7 +225,7 @@
         </w:numPr>
       </w:pPr>
       <w:r>
-        <w:t xml:space="preserve">If the Protocol does not have Budget, send to IRB Office.  If the Protocol has Budget and investigational drugs, send to Pharmacy for review.  If the protocol has Budget and does not have investigational drugs, send to Budget Manager.  </w:t>
+        <w:t>Review protocol and make review decisions, such as Approve, Not Applicable and Reject.</w:t>
       </w:r>
     </w:p>
     <w:p>
@@ -148,7 +237,7 @@
         </w:numPr>
       </w:pPr>
       <w:r>
-        <w:t>Committees</w:t>
+        <w:t>Pharmacy</w:t>
       </w:r>
     </w:p>
     <w:p>
@@ -160,19 +249,10 @@
         </w:numPr>
       </w:pPr>
       <w:r>
-        <w:t>When notified by Gatekeepe</w:t>
-      </w:r>
-      <w:r>
-        <w:t>r, start developing P</w:t>
-      </w:r>
-      <w:r>
-        <w:t>rotocol</w:t>
-      </w:r>
-      <w:r>
-        <w:t xml:space="preserve"> (ref 2.1)</w:t>
-      </w:r>
-      <w:r>
-        <w:t>.  Send back to Gatekeeper when done.</w:t>
+        <w:t xml:space="preserve">Review Protocol when requested </w:t>
+      </w:r>
+      <w:r>
+        <w:t>by PI or assigned by Gatekeeper.</w:t>
       </w:r>
     </w:p>
     <w:p>
@@ -184,7 +264,7 @@
         </w:numPr>
       </w:pPr>
       <w:r>
-        <w:t>When assigned by Gatekeeper, start reviewing Protocol (ref 2.2).</w:t>
+        <w:t>If assigned by Gatekeeper, when review is done, send to Budget Manager (if need budget review) or IRB (if budget review is not needed).</w:t>
       </w:r>
     </w:p>
     <w:p>
@@ -196,8 +276,10 @@
         </w:numPr>
       </w:pPr>
       <w:r>
-        <w:lastRenderedPageBreak/>
-        <w:t>Pharmacy</w:t>
+        <w:t>Budget</w:t>
+      </w:r>
+      <w:r>
+        <w:t xml:space="preserve"> Manager</w:t>
       </w:r>
     </w:p>
     <w:p>
@@ -209,7 +291,19 @@
         </w:numPr>
       </w:pPr>
       <w:r>
-        <w:t>Review Protocol when requested (ref 2.3).</w:t>
+        <w:t>Assign Budget and Coverage reviewer.  Route protocol to Budget review and notify Coverage review.</w:t>
+      </w:r>
+    </w:p>
+    <w:p>
+      <w:pPr>
+        <w:pStyle w:val="Heading2"/>
+        <w:numPr>
+          <w:ilvl w:val="0"/>
+          <w:numId w:val="1"/>
+        </w:numPr>
+      </w:pPr>
+      <w:r>
+        <w:t>Budget Review</w:t>
       </w:r>
     </w:p>
     <w:p>
@@ -221,7 +315,7 @@
         </w:numPr>
       </w:pPr>
       <w:r>
-        <w:t>Send to Budget Manager when done with review.</w:t>
+        <w:t>Review/Develop budget and route to Coverage review or send back to PI for revision.</w:t>
       </w:r>
     </w:p>
     <w:p>
@@ -233,7 +327,7 @@
         </w:numPr>
       </w:pPr>
       <w:r>
-        <w:t>Budget</w:t>
+        <w:t>Coverage Review</w:t>
       </w:r>
     </w:p>
     <w:p>
@@ -245,7 +339,19 @@
         </w:numPr>
       </w:pPr>
       <w:r>
-        <w:t>When received from Gatekeeper or Pharmacy (ref 2.3, 4.2), check if the Budget needs developing.  If it needs developing, forward to Budget Development, otherwise, forward to Budget Review.</w:t>
+        <w:t>Review protocol and work with Legal on consent, when review is done, route to Hospital Service – Department - College – PI.</w:t>
+      </w:r>
+    </w:p>
+    <w:p>
+      <w:pPr>
+        <w:pStyle w:val="Heading2"/>
+        <w:numPr>
+          <w:ilvl w:val="0"/>
+          <w:numId w:val="1"/>
+        </w:numPr>
+      </w:pPr>
+      <w:r>
+        <w:t>IRB Office</w:t>
       </w:r>
     </w:p>
     <w:p>
@@ -257,68 +363,17 @@
         </w:numPr>
       </w:pPr>
       <w:r>
-        <w:t>When both Budget Review and Budget Development are do</w:t>
-      </w:r>
-      <w:r>
-        <w:t>ne, send to Coverage for review, then Division/Department/College, Hospital Service.  When these Committees are done with review, send to IRB Office.</w:t>
-      </w:r>
-    </w:p>
-    <w:p>
-      <w:pPr>
-        <w:pStyle w:val="Heading2"/>
-        <w:numPr>
-          <w:ilvl w:val="0"/>
-          <w:numId w:val="1"/>
-        </w:numPr>
-      </w:pPr>
-      <w:r>
-        <w:t>IRB Office</w:t>
+        <w:t>IRB internal workflow.</w:t>
       </w:r>
     </w:p>
     <w:p>
       <w:pPr>
         <w:pStyle w:val="ListParagraph"/>
-        <w:numPr>
-          <w:ilvl w:val="1"/>
-          <w:numId w:val="1"/>
-        </w:numPr>
-      </w:pPr>
-      <w:r>
-        <w:t>When received from Gatekeeper or Hospital Service (ref 2.3, 5.2), assign to Agenda.</w:t>
-      </w:r>
+      </w:pPr>
     </w:p>
     <w:p>
       <w:pPr>
         <w:pStyle w:val="ListParagraph"/>
-        <w:numPr>
-          <w:ilvl w:val="1"/>
-          <w:numId w:val="1"/>
-        </w:numPr>
-      </w:pPr>
-      <w:r>
-        <w:t>Review the Protocol following IRB procedures (ref document IRB Procedures).</w:t>
-      </w:r>
-    </w:p>
-    <w:p>
-      <w:pPr>
-        <w:pStyle w:val="ListParagraph"/>
-        <w:numPr>
-          <w:ilvl w:val="1"/>
-          <w:numId w:val="1"/>
-        </w:numPr>
-      </w:pPr>
-      <w:r>
-        <w:t>Make decision.  If approved, the whole work flow ends.  If not approved, send back to PI.</w:t>
-      </w:r>
-    </w:p>
-    <w:p>
-      <w:pPr>
-        <w:pStyle w:val="ListParagraph"/>
-      </w:pPr>
-    </w:p>
-    <w:p>
-      <w:pPr>
-        <w:pStyle w:val="ListParagraph"/>
       </w:pPr>
     </w:p>
     <w:p>
@@ -331,7 +386,6 @@
         <w:pStyle w:val="Heading1"/>
       </w:pPr>
       <w:r>
-        <w:lastRenderedPageBreak/>
         <w:t>NOT Investigator Initiated</w:t>
       </w:r>
     </w:p>
@@ -343,8 +397,8 @@
         <w:drawing>
           <wp:inline distT="0" distB="0" distL="0" distR="0">
             <wp:extent cx="5943600" cy="4202430"/>
-            <wp:effectExtent l="0" t="0" r="0" b="0"/>
-            <wp:docPr id="2" name="Picture 2"/>
+            <wp:effectExtent l="0" t="0" r="0" b="7620"/>
+            <wp:docPr id="1" name="Picture 1"/>
             <wp:cNvGraphicFramePr>
               <a:graphicFrameLocks xmlns:a="http://schemas.openxmlformats.org/drawingml/2006/main" noChangeAspect="1"/>
             </wp:cNvGraphicFramePr>
@@ -352,7 +406,7 @@
               <a:graphicData uri="http://schemas.openxmlformats.org/drawingml/2006/picture">
                 <pic:pic xmlns:pic="http://schemas.openxmlformats.org/drawingml/2006/picture">
                   <pic:nvPicPr>
-                    <pic:cNvPr id="0" name="CLARA-NOT-II-WORKFLOW.png"/>
+                    <pic:cNvPr id="0" name="not ii workflow.png"/>
                     <pic:cNvPicPr/>
                   </pic:nvPicPr>
                   <pic:blipFill>
@@ -404,7 +458,7 @@
         </w:numPr>
       </w:pPr>
       <w:r>
-        <w:t>Input protocol and submit when finish.</w:t>
+        <w:t>Fill out New Submission form, request Pharmacy Review if it has drugs.</w:t>
       </w:r>
     </w:p>
     <w:p>
@@ -416,19 +470,7 @@
         </w:numPr>
       </w:pPr>
       <w:r>
-        <w:t>If the Protocol has Drugs, request Pharmacy Review.  Otherwise, the Protocol goes to Budget.</w:t>
-      </w:r>
-    </w:p>
-    <w:p>
-      <w:pPr>
-        <w:pStyle w:val="Heading2"/>
-        <w:numPr>
-          <w:ilvl w:val="0"/>
-          <w:numId w:val="3"/>
-        </w:numPr>
-      </w:pPr>
-      <w:r>
-        <w:t>Pharmacy</w:t>
+        <w:t>Submit to Budget Manager.</w:t>
       </w:r>
     </w:p>
     <w:p>
@@ -440,13 +482,28 @@
         </w:numPr>
       </w:pPr>
       <w:r>
-        <w:t>Review Protocol when requested (</w:t>
-      </w:r>
-      <w:r>
-        <w:t>ref 1.2</w:t>
-      </w:r>
-      <w:r>
-        <w:t>).</w:t>
+        <w:t>Sign</w:t>
+      </w:r>
+      <w:r>
+        <w:t xml:space="preserve"> off on the budget </w:t>
+      </w:r>
+      <w:r>
+        <w:t xml:space="preserve">when college review is done </w:t>
+      </w:r>
+      <w:r>
+        <w:t>and route to IRB.</w:t>
+      </w:r>
+    </w:p>
+    <w:p>
+      <w:pPr>
+        <w:pStyle w:val="Heading2"/>
+        <w:numPr>
+          <w:ilvl w:val="0"/>
+          <w:numId w:val="14"/>
+        </w:numPr>
+      </w:pPr>
+      <w:r>
+        <w:t>Budget Manager</w:t>
       </w:r>
     </w:p>
     <w:p>
@@ -454,11 +511,11 @@
         <w:pStyle w:val="ListParagraph"/>
         <w:numPr>
           <w:ilvl w:val="1"/>
-          <w:numId w:val="3"/>
-        </w:numPr>
-      </w:pPr>
-      <w:r>
-        <w:t>Send to Budget Manager when done with review.</w:t>
+          <w:numId w:val="14"/>
+        </w:numPr>
+      </w:pPr>
+      <w:r>
+        <w:t>Assign to Optional committees for review and route protocol to Budget Review.</w:t>
       </w:r>
     </w:p>
     <w:p>
@@ -466,11 +523,11 @@
         <w:pStyle w:val="Heading2"/>
         <w:numPr>
           <w:ilvl w:val="0"/>
-          <w:numId w:val="4"/>
-        </w:numPr>
-      </w:pPr>
-      <w:r>
-        <w:t>Budget</w:t>
+          <w:numId w:val="14"/>
+        </w:numPr>
+      </w:pPr>
+      <w:r>
+        <w:t>Optional Committees</w:t>
       </w:r>
     </w:p>
     <w:p>
@@ -478,23 +535,23 @@
         <w:pStyle w:val="ListParagraph"/>
         <w:numPr>
           <w:ilvl w:val="1"/>
-          <w:numId w:val="4"/>
-        </w:numPr>
-      </w:pPr>
-      <w:r>
-        <w:t xml:space="preserve">When received from </w:t>
-      </w:r>
-      <w:r>
-        <w:t>PI</w:t>
-      </w:r>
-      <w:r>
-        <w:t xml:space="preserve"> or Pharmacy (ref </w:t>
-      </w:r>
-      <w:r>
-        <w:t>1.2, 2.2</w:t>
-      </w:r>
-      <w:r>
-        <w:t>), check if the Budget needs developing.  If it needs developing, forward to Budget Development, otherwise, forward to Budget Review.</w:t>
+          <w:numId w:val="14"/>
+        </w:numPr>
+      </w:pPr>
+      <w:r>
+        <w:t>Review protocol and make review decisions, such as Approve, Not Applicable and Reject.</w:t>
+      </w:r>
+    </w:p>
+    <w:p>
+      <w:pPr>
+        <w:pStyle w:val="Heading2"/>
+        <w:numPr>
+          <w:ilvl w:val="0"/>
+          <w:numId w:val="14"/>
+        </w:numPr>
+      </w:pPr>
+      <w:r>
+        <w:t>Pharmacy</w:t>
       </w:r>
     </w:p>
     <w:p>
@@ -502,11 +559,29 @@
         <w:pStyle w:val="ListParagraph"/>
         <w:numPr>
           <w:ilvl w:val="1"/>
-          <w:numId w:val="4"/>
-        </w:numPr>
-      </w:pPr>
-      <w:r>
-        <w:t>Assign to Committees for review.</w:t>
+          <w:numId w:val="14"/>
+        </w:numPr>
+      </w:pPr>
+      <w:r>
+        <w:t xml:space="preserve">Review Protocol when requested </w:t>
+      </w:r>
+      <w:r>
+        <w:t>by PI</w:t>
+      </w:r>
+      <w:r>
+        <w:t>.</w:t>
+      </w:r>
+    </w:p>
+    <w:p>
+      <w:pPr>
+        <w:pStyle w:val="Heading2"/>
+        <w:numPr>
+          <w:ilvl w:val="0"/>
+          <w:numId w:val="14"/>
+        </w:numPr>
+      </w:pPr>
+      <w:r>
+        <w:t>Budget Review</w:t>
       </w:r>
     </w:p>
     <w:p>
@@ -514,11 +589,11 @@
         <w:pStyle w:val="ListParagraph"/>
         <w:numPr>
           <w:ilvl w:val="1"/>
-          <w:numId w:val="4"/>
-        </w:numPr>
-      </w:pPr>
-      <w:r>
-        <w:t>When both Budget Review and Budget Development are done, send to Coverage for review, then Division/Department/College, Hospital Service.  When these Committees are done with review, send to IRB Office.</w:t>
+          <w:numId w:val="14"/>
+        </w:numPr>
+      </w:pPr>
+      <w:r>
+        <w:t>Review/Develop budget and route to Coverage review or send back to PI for revision.</w:t>
       </w:r>
     </w:p>
     <w:p>
@@ -526,11 +601,11 @@
         <w:pStyle w:val="Heading2"/>
         <w:numPr>
           <w:ilvl w:val="0"/>
-          <w:numId w:val="5"/>
-        </w:numPr>
-      </w:pPr>
-      <w:r>
-        <w:t>Committees</w:t>
+          <w:numId w:val="14"/>
+        </w:numPr>
+      </w:pPr>
+      <w:r>
+        <w:t>Coverage Review</w:t>
       </w:r>
     </w:p>
     <w:p>
@@ -538,20 +613,11 @@
         <w:pStyle w:val="ListParagraph"/>
         <w:numPr>
           <w:ilvl w:val="1"/>
-          <w:numId w:val="5"/>
-        </w:numPr>
-      </w:pPr>
-      <w:r>
-        <w:t xml:space="preserve">When </w:t>
-      </w:r>
-      <w:r>
-        <w:t>assigned</w:t>
-      </w:r>
-      <w:r>
-        <w:t xml:space="preserve"> by </w:t>
-      </w:r>
-      <w:r>
-        <w:t>Budget, start reviewing Protocol (ref 3.2).</w:t>
+          <w:numId w:val="14"/>
+        </w:numPr>
+      </w:pPr>
+      <w:r>
+        <w:t>Review protocol and work with Legal on consent, when review is done, route to Hospital Service – Department - College – PI.</w:t>
       </w:r>
     </w:p>
     <w:p>
@@ -559,11 +625,10 @@
         <w:pStyle w:val="Heading2"/>
         <w:numPr>
           <w:ilvl w:val="0"/>
-          <w:numId w:val="6"/>
-        </w:numPr>
-      </w:pPr>
-      <w:r>
-        <w:lastRenderedPageBreak/>
+          <w:numId w:val="14"/>
+        </w:numPr>
+      </w:pPr>
+      <w:r>
         <w:t>IRB Office</w:t>
       </w:r>
     </w:p>
@@ -572,46 +637,11 @@
         <w:pStyle w:val="ListParagraph"/>
         <w:numPr>
           <w:ilvl w:val="1"/>
-          <w:numId w:val="6"/>
-        </w:numPr>
-      </w:pPr>
-      <w:r>
-        <w:t xml:space="preserve">When received from Hospital Service (ref </w:t>
-      </w:r>
-      <w:r>
-        <w:t>3.3</w:t>
-      </w:r>
-      <w:r>
-        <w:t>), assign to Agenda.</w:t>
-      </w:r>
-    </w:p>
-    <w:p>
-      <w:pPr>
-        <w:pStyle w:val="ListParagraph"/>
-        <w:numPr>
-          <w:ilvl w:val="1"/>
-          <w:numId w:val="6"/>
-        </w:numPr>
-      </w:pPr>
-      <w:r>
-        <w:t>Review the Protocol following IRB procedures (ref document I</w:t>
-      </w:r>
-      <w:bookmarkStart w:id="0" w:name="_GoBack"/>
-      <w:bookmarkEnd w:id="0"/>
-      <w:r>
-        <w:t>RB Procedures).</w:t>
-      </w:r>
-    </w:p>
-    <w:p>
-      <w:pPr>
-        <w:pStyle w:val="ListParagraph"/>
-        <w:numPr>
-          <w:ilvl w:val="1"/>
-          <w:numId w:val="6"/>
-        </w:numPr>
-      </w:pPr>
-      <w:r>
-        <w:t>Make decision.  If approved, the whole work flow ends.  If not approved, send back to PI.</w:t>
+          <w:numId w:val="14"/>
+        </w:numPr>
+      </w:pPr>
+      <w:r>
+        <w:t>IRB internal workflow.</w:t>
       </w:r>
     </w:p>
     <w:p/>
@@ -629,6 +659,92 @@
 <file path=word/numbering.xml><?xml version="1.0" encoding="utf-8"?>
 <w:numbering xmlns:wpc="http://schemas.microsoft.com/office/word/2010/wordprocessingCanvas" xmlns:mc="http://schemas.openxmlformats.org/markup-compatibility/2006" xmlns:o="urn:schemas-microsoft-com:office:office" xmlns:r="http://schemas.openxmlformats.org/officeDocument/2006/relationships" xmlns:m="http://schemas.openxmlformats.org/officeDocument/2006/math" xmlns:v="urn:schemas-microsoft-com:vml" xmlns:wp14="http://schemas.microsoft.com/office/word/2010/wordprocessingDrawing" xmlns:wp="http://schemas.openxmlformats.org/drawingml/2006/wordprocessingDrawing" xmlns:w10="urn:schemas-microsoft-com:office:word" xmlns:w="http://schemas.openxmlformats.org/wordprocessingml/2006/main" xmlns:w14="http://schemas.microsoft.com/office/word/2010/wordml" xmlns:wpg="http://schemas.microsoft.com/office/word/2010/wordprocessingGroup" xmlns:wpi="http://schemas.microsoft.com/office/word/2010/wordprocessingInk" xmlns:wne="http://schemas.microsoft.com/office/word/2006/wordml" xmlns:wps="http://schemas.microsoft.com/office/word/2010/wordprocessingShape" mc:Ignorable="w14 wp14">
   <w:abstractNum w:abstractNumId="0">
+    <w:nsid w:val="06A10220"/>
+    <w:multiLevelType w:val="multilevel"/>
+    <w:tmpl w:val="0409001F"/>
+    <w:lvl w:ilvl="0">
+      <w:start w:val="1"/>
+      <w:numFmt w:val="decimal"/>
+      <w:lvlText w:val="%1."/>
+      <w:lvlJc w:val="left"/>
+      <w:pPr>
+        <w:ind w:left="360" w:hanging="360"/>
+      </w:pPr>
+    </w:lvl>
+    <w:lvl w:ilvl="1">
+      <w:start w:val="1"/>
+      <w:numFmt w:val="decimal"/>
+      <w:lvlText w:val="%1.%2."/>
+      <w:lvlJc w:val="left"/>
+      <w:pPr>
+        <w:ind w:left="792" w:hanging="432"/>
+      </w:pPr>
+    </w:lvl>
+    <w:lvl w:ilvl="2">
+      <w:start w:val="1"/>
+      <w:numFmt w:val="decimal"/>
+      <w:lvlText w:val="%1.%2.%3."/>
+      <w:lvlJc w:val="left"/>
+      <w:pPr>
+        <w:ind w:left="1224" w:hanging="504"/>
+      </w:pPr>
+    </w:lvl>
+    <w:lvl w:ilvl="3">
+      <w:start w:val="1"/>
+      <w:numFmt w:val="decimal"/>
+      <w:lvlText w:val="%1.%2.%3.%4."/>
+      <w:lvlJc w:val="left"/>
+      <w:pPr>
+        <w:ind w:left="1728" w:hanging="648"/>
+      </w:pPr>
+    </w:lvl>
+    <w:lvl w:ilvl="4">
+      <w:start w:val="1"/>
+      <w:numFmt w:val="decimal"/>
+      <w:lvlText w:val="%1.%2.%3.%4.%5."/>
+      <w:lvlJc w:val="left"/>
+      <w:pPr>
+        <w:ind w:left="2232" w:hanging="792"/>
+      </w:pPr>
+    </w:lvl>
+    <w:lvl w:ilvl="5">
+      <w:start w:val="1"/>
+      <w:numFmt w:val="decimal"/>
+      <w:lvlText w:val="%1.%2.%3.%4.%5.%6."/>
+      <w:lvlJc w:val="left"/>
+      <w:pPr>
+        <w:ind w:left="2736" w:hanging="936"/>
+      </w:pPr>
+    </w:lvl>
+    <w:lvl w:ilvl="6">
+      <w:start w:val="1"/>
+      <w:numFmt w:val="decimal"/>
+      <w:lvlText w:val="%1.%2.%3.%4.%5.%6.%7."/>
+      <w:lvlJc w:val="left"/>
+      <w:pPr>
+        <w:ind w:left="3240" w:hanging="1080"/>
+      </w:pPr>
+    </w:lvl>
+    <w:lvl w:ilvl="7">
+      <w:start w:val="1"/>
+      <w:numFmt w:val="decimal"/>
+      <w:lvlText w:val="%1.%2.%3.%4.%5.%6.%7.%8."/>
+      <w:lvlJc w:val="left"/>
+      <w:pPr>
+        <w:ind w:left="3744" w:hanging="1224"/>
+      </w:pPr>
+    </w:lvl>
+    <w:lvl w:ilvl="8">
+      <w:start w:val="1"/>
+      <w:numFmt w:val="decimal"/>
+      <w:lvlText w:val="%1.%2.%3.%4.%5.%6.%7.%8.%9."/>
+      <w:lvlJc w:val="left"/>
+      <w:pPr>
+        <w:ind w:left="4320" w:hanging="1440"/>
+      </w:pPr>
+    </w:lvl>
+  </w:abstractNum>
+  <w:abstractNum w:abstractNumId="1">
     <w:nsid w:val="09DE2F72"/>
     <w:multiLevelType w:val="multilevel"/>
     <w:tmpl w:val="0409001F"/>
@@ -714,7 +830,7 @@
       </w:pPr>
     </w:lvl>
   </w:abstractNum>
-  <w:abstractNum w:abstractNumId="1">
+  <w:abstractNum w:abstractNumId="2">
     <w:nsid w:val="0ACD1888"/>
     <w:multiLevelType w:val="multilevel"/>
     <w:tmpl w:val="F9920AD6"/>
@@ -835,7 +951,182 @@
       </w:rPr>
     </w:lvl>
   </w:abstractNum>
-  <w:abstractNum w:abstractNumId="2">
+  <w:abstractNum w:abstractNumId="3">
+    <w:nsid w:val="108C71CB"/>
+    <w:multiLevelType w:val="hybridMultilevel"/>
+    <w:tmpl w:val="6D2A7FA0"/>
+    <w:lvl w:ilvl="0" w:tplc="E2904938">
+      <w:start w:val="1"/>
+      <w:numFmt w:val="decimal"/>
+      <w:lvlText w:val="%1.1"/>
+      <w:lvlJc w:val="left"/>
+      <w:pPr>
+        <w:ind w:left="720" w:hanging="360"/>
+      </w:pPr>
+      <w:rPr>
+        <w:rFonts w:hint="eastAsia"/>
+      </w:rPr>
+    </w:lvl>
+    <w:lvl w:ilvl="1" w:tplc="04090019" w:tentative="1">
+      <w:start w:val="1"/>
+      <w:numFmt w:val="lowerLetter"/>
+      <w:lvlText w:val="%2."/>
+      <w:lvlJc w:val="left"/>
+      <w:pPr>
+        <w:ind w:left="1440" w:hanging="360"/>
+      </w:pPr>
+    </w:lvl>
+    <w:lvl w:ilvl="2" w:tplc="0409001B" w:tentative="1">
+      <w:start w:val="1"/>
+      <w:numFmt w:val="lowerRoman"/>
+      <w:lvlText w:val="%3."/>
+      <w:lvlJc w:val="right"/>
+      <w:pPr>
+        <w:ind w:left="2160" w:hanging="180"/>
+      </w:pPr>
+    </w:lvl>
+    <w:lvl w:ilvl="3" w:tplc="0409000F" w:tentative="1">
+      <w:start w:val="1"/>
+      <w:numFmt w:val="decimal"/>
+      <w:lvlText w:val="%4."/>
+      <w:lvlJc w:val="left"/>
+      <w:pPr>
+        <w:ind w:left="2880" w:hanging="360"/>
+      </w:pPr>
+    </w:lvl>
+    <w:lvl w:ilvl="4" w:tplc="04090019" w:tentative="1">
+      <w:start w:val="1"/>
+      <w:numFmt w:val="lowerLetter"/>
+      <w:lvlText w:val="%5."/>
+      <w:lvlJc w:val="left"/>
+      <w:pPr>
+        <w:ind w:left="3600" w:hanging="360"/>
+      </w:pPr>
+    </w:lvl>
+    <w:lvl w:ilvl="5" w:tplc="0409001B" w:tentative="1">
+      <w:start w:val="1"/>
+      <w:numFmt w:val="lowerRoman"/>
+      <w:lvlText w:val="%6."/>
+      <w:lvlJc w:val="right"/>
+      <w:pPr>
+        <w:ind w:left="4320" w:hanging="180"/>
+      </w:pPr>
+    </w:lvl>
+    <w:lvl w:ilvl="6" w:tplc="0409000F" w:tentative="1">
+      <w:start w:val="1"/>
+      <w:numFmt w:val="decimal"/>
+      <w:lvlText w:val="%7."/>
+      <w:lvlJc w:val="left"/>
+      <w:pPr>
+        <w:ind w:left="5040" w:hanging="360"/>
+      </w:pPr>
+    </w:lvl>
+    <w:lvl w:ilvl="7" w:tplc="04090019" w:tentative="1">
+      <w:start w:val="1"/>
+      <w:numFmt w:val="lowerLetter"/>
+      <w:lvlText w:val="%8."/>
+      <w:lvlJc w:val="left"/>
+      <w:pPr>
+        <w:ind w:left="5760" w:hanging="360"/>
+      </w:pPr>
+    </w:lvl>
+    <w:lvl w:ilvl="8" w:tplc="0409001B" w:tentative="1">
+      <w:start w:val="1"/>
+      <w:numFmt w:val="lowerRoman"/>
+      <w:lvlText w:val="%9."/>
+      <w:lvlJc w:val="right"/>
+      <w:pPr>
+        <w:ind w:left="6480" w:hanging="180"/>
+      </w:pPr>
+    </w:lvl>
+  </w:abstractNum>
+  <w:abstractNum w:abstractNumId="4">
+    <w:nsid w:val="13641339"/>
+    <w:multiLevelType w:val="hybridMultilevel"/>
+    <w:tmpl w:val="2B8C0D0A"/>
+    <w:lvl w:ilvl="0" w:tplc="0409000F">
+      <w:start w:val="1"/>
+      <w:numFmt w:val="decimal"/>
+      <w:lvlText w:val="%1."/>
+      <w:lvlJc w:val="left"/>
+      <w:pPr>
+        <w:ind w:left="720" w:hanging="360"/>
+      </w:pPr>
+    </w:lvl>
+    <w:lvl w:ilvl="1" w:tplc="04090019" w:tentative="1">
+      <w:start w:val="1"/>
+      <w:numFmt w:val="lowerLetter"/>
+      <w:lvlText w:val="%2."/>
+      <w:lvlJc w:val="left"/>
+      <w:pPr>
+        <w:ind w:left="1440" w:hanging="360"/>
+      </w:pPr>
+    </w:lvl>
+    <w:lvl w:ilvl="2" w:tplc="0409001B" w:tentative="1">
+      <w:start w:val="1"/>
+      <w:numFmt w:val="lowerRoman"/>
+      <w:lvlText w:val="%3."/>
+      <w:lvlJc w:val="right"/>
+      <w:pPr>
+        <w:ind w:left="2160" w:hanging="180"/>
+      </w:pPr>
+    </w:lvl>
+    <w:lvl w:ilvl="3" w:tplc="0409000F" w:tentative="1">
+      <w:start w:val="1"/>
+      <w:numFmt w:val="decimal"/>
+      <w:lvlText w:val="%4."/>
+      <w:lvlJc w:val="left"/>
+      <w:pPr>
+        <w:ind w:left="2880" w:hanging="360"/>
+      </w:pPr>
+    </w:lvl>
+    <w:lvl w:ilvl="4" w:tplc="04090019" w:tentative="1">
+      <w:start w:val="1"/>
+      <w:numFmt w:val="lowerLetter"/>
+      <w:lvlText w:val="%5."/>
+      <w:lvlJc w:val="left"/>
+      <w:pPr>
+        <w:ind w:left="3600" w:hanging="360"/>
+      </w:pPr>
+    </w:lvl>
+    <w:lvl w:ilvl="5" w:tplc="0409001B" w:tentative="1">
+      <w:start w:val="1"/>
+      <w:numFmt w:val="lowerRoman"/>
+      <w:lvlText w:val="%6."/>
+      <w:lvlJc w:val="right"/>
+      <w:pPr>
+        <w:ind w:left="4320" w:hanging="180"/>
+      </w:pPr>
+    </w:lvl>
+    <w:lvl w:ilvl="6" w:tplc="0409000F" w:tentative="1">
+      <w:start w:val="1"/>
+      <w:numFmt w:val="decimal"/>
+      <w:lvlText w:val="%7."/>
+      <w:lvlJc w:val="left"/>
+      <w:pPr>
+        <w:ind w:left="5040" w:hanging="360"/>
+      </w:pPr>
+    </w:lvl>
+    <w:lvl w:ilvl="7" w:tplc="04090019" w:tentative="1">
+      <w:start w:val="1"/>
+      <w:numFmt w:val="lowerLetter"/>
+      <w:lvlText w:val="%8."/>
+      <w:lvlJc w:val="left"/>
+      <w:pPr>
+        <w:ind w:left="5760" w:hanging="360"/>
+      </w:pPr>
+    </w:lvl>
+    <w:lvl w:ilvl="8" w:tplc="0409001B" w:tentative="1">
+      <w:start w:val="1"/>
+      <w:numFmt w:val="lowerRoman"/>
+      <w:lvlText w:val="%9."/>
+      <w:lvlJc w:val="right"/>
+      <w:pPr>
+        <w:ind w:left="6480" w:hanging="180"/>
+      </w:pPr>
+    </w:lvl>
+  </w:abstractNum>
+  <w:abstractNum w:abstractNumId="5">
     <w:nsid w:val="173343EA"/>
     <w:multiLevelType w:val="multilevel"/>
     <w:tmpl w:val="C30665A8"/>
@@ -956,7 +1247,7 @@
       </w:rPr>
     </w:lvl>
   </w:abstractNum>
-  <w:abstractNum w:abstractNumId="3">
+  <w:abstractNum w:abstractNumId="6">
     <w:nsid w:val="2FA33CB9"/>
     <w:multiLevelType w:val="multilevel"/>
     <w:tmpl w:val="76700EC8"/>
@@ -1077,7 +1368,7 @@
       </w:rPr>
     </w:lvl>
   </w:abstractNum>
-  <w:abstractNum w:abstractNumId="4">
+  <w:abstractNum w:abstractNumId="7">
     <w:nsid w:val="359C5E40"/>
     <w:multiLevelType w:val="multilevel"/>
     <w:tmpl w:val="45F0832A"/>
@@ -1198,7 +1489,182 @@
       </w:rPr>
     </w:lvl>
   </w:abstractNum>
-  <w:abstractNum w:abstractNumId="5">
+  <w:abstractNum w:abstractNumId="8">
+    <w:nsid w:val="38F43346"/>
+    <w:multiLevelType w:val="hybridMultilevel"/>
+    <w:tmpl w:val="92B01386"/>
+    <w:lvl w:ilvl="0" w:tplc="E2904938">
+      <w:start w:val="1"/>
+      <w:numFmt w:val="decimal"/>
+      <w:lvlText w:val="%1.1"/>
+      <w:lvlJc w:val="left"/>
+      <w:pPr>
+        <w:ind w:left="1080" w:hanging="360"/>
+      </w:pPr>
+      <w:rPr>
+        <w:rFonts w:hint="eastAsia"/>
+      </w:rPr>
+    </w:lvl>
+    <w:lvl w:ilvl="1" w:tplc="04090019" w:tentative="1">
+      <w:start w:val="1"/>
+      <w:numFmt w:val="lowerLetter"/>
+      <w:lvlText w:val="%2."/>
+      <w:lvlJc w:val="left"/>
+      <w:pPr>
+        <w:ind w:left="1440" w:hanging="360"/>
+      </w:pPr>
+    </w:lvl>
+    <w:lvl w:ilvl="2" w:tplc="0409001B" w:tentative="1">
+      <w:start w:val="1"/>
+      <w:numFmt w:val="lowerRoman"/>
+      <w:lvlText w:val="%3."/>
+      <w:lvlJc w:val="right"/>
+      <w:pPr>
+        <w:ind w:left="2160" w:hanging="180"/>
+      </w:pPr>
+    </w:lvl>
+    <w:lvl w:ilvl="3" w:tplc="0409000F" w:tentative="1">
+      <w:start w:val="1"/>
+      <w:numFmt w:val="decimal"/>
+      <w:lvlText w:val="%4."/>
+      <w:lvlJc w:val="left"/>
+      <w:pPr>
+        <w:ind w:left="2880" w:hanging="360"/>
+      </w:pPr>
+    </w:lvl>
+    <w:lvl w:ilvl="4" w:tplc="04090019" w:tentative="1">
+      <w:start w:val="1"/>
+      <w:numFmt w:val="lowerLetter"/>
+      <w:lvlText w:val="%5."/>
+      <w:lvlJc w:val="left"/>
+      <w:pPr>
+        <w:ind w:left="3600" w:hanging="360"/>
+      </w:pPr>
+    </w:lvl>
+    <w:lvl w:ilvl="5" w:tplc="0409001B" w:tentative="1">
+      <w:start w:val="1"/>
+      <w:numFmt w:val="lowerRoman"/>
+      <w:lvlText w:val="%6."/>
+      <w:lvlJc w:val="right"/>
+      <w:pPr>
+        <w:ind w:left="4320" w:hanging="180"/>
+      </w:pPr>
+    </w:lvl>
+    <w:lvl w:ilvl="6" w:tplc="0409000F" w:tentative="1">
+      <w:start w:val="1"/>
+      <w:numFmt w:val="decimal"/>
+      <w:lvlText w:val="%7."/>
+      <w:lvlJc w:val="left"/>
+      <w:pPr>
+        <w:ind w:left="5040" w:hanging="360"/>
+      </w:pPr>
+    </w:lvl>
+    <w:lvl w:ilvl="7" w:tplc="04090019" w:tentative="1">
+      <w:start w:val="1"/>
+      <w:numFmt w:val="lowerLetter"/>
+      <w:lvlText w:val="%8."/>
+      <w:lvlJc w:val="left"/>
+      <w:pPr>
+        <w:ind w:left="5760" w:hanging="360"/>
+      </w:pPr>
+    </w:lvl>
+    <w:lvl w:ilvl="8" w:tplc="0409001B" w:tentative="1">
+      <w:start w:val="1"/>
+      <w:numFmt w:val="lowerRoman"/>
+      <w:lvlText w:val="%9."/>
+      <w:lvlJc w:val="right"/>
+      <w:pPr>
+        <w:ind w:left="6480" w:hanging="180"/>
+      </w:pPr>
+    </w:lvl>
+  </w:abstractNum>
+  <w:abstractNum w:abstractNumId="9">
+    <w:nsid w:val="3A6B5C4F"/>
+    <w:multiLevelType w:val="hybridMultilevel"/>
+    <w:tmpl w:val="1AE04204"/>
+    <w:lvl w:ilvl="0" w:tplc="0409000F">
+      <w:start w:val="1"/>
+      <w:numFmt w:val="decimal"/>
+      <w:lvlText w:val="%1."/>
+      <w:lvlJc w:val="left"/>
+      <w:pPr>
+        <w:ind w:left="720" w:hanging="360"/>
+      </w:pPr>
+    </w:lvl>
+    <w:lvl w:ilvl="1" w:tplc="04090019" w:tentative="1">
+      <w:start w:val="1"/>
+      <w:numFmt w:val="lowerLetter"/>
+      <w:lvlText w:val="%2."/>
+      <w:lvlJc w:val="left"/>
+      <w:pPr>
+        <w:ind w:left="1440" w:hanging="360"/>
+      </w:pPr>
+    </w:lvl>
+    <w:lvl w:ilvl="2" w:tplc="0409001B" w:tentative="1">
+      <w:start w:val="1"/>
+      <w:numFmt w:val="lowerRoman"/>
+      <w:lvlText w:val="%3."/>
+      <w:lvlJc w:val="right"/>
+      <w:pPr>
+        <w:ind w:left="2160" w:hanging="180"/>
+      </w:pPr>
+    </w:lvl>
+    <w:lvl w:ilvl="3" w:tplc="0409000F" w:tentative="1">
+      <w:start w:val="1"/>
+      <w:numFmt w:val="decimal"/>
+      <w:lvlText w:val="%4."/>
+      <w:lvlJc w:val="left"/>
+      <w:pPr>
+        <w:ind w:left="2880" w:hanging="360"/>
+      </w:pPr>
+    </w:lvl>
+    <w:lvl w:ilvl="4" w:tplc="04090019" w:tentative="1">
+      <w:start w:val="1"/>
+      <w:numFmt w:val="lowerLetter"/>
+      <w:lvlText w:val="%5."/>
+      <w:lvlJc w:val="left"/>
+      <w:pPr>
+        <w:ind w:left="3600" w:hanging="360"/>
+      </w:pPr>
+    </w:lvl>
+    <w:lvl w:ilvl="5" w:tplc="0409001B" w:tentative="1">
+      <w:start w:val="1"/>
+      <w:numFmt w:val="lowerRoman"/>
+      <w:lvlText w:val="%6."/>
+      <w:lvlJc w:val="right"/>
+      <w:pPr>
+        <w:ind w:left="4320" w:hanging="180"/>
+      </w:pPr>
+    </w:lvl>
+    <w:lvl w:ilvl="6" w:tplc="0409000F" w:tentative="1">
+      <w:start w:val="1"/>
+      <w:numFmt w:val="decimal"/>
+      <w:lvlText w:val="%7."/>
+      <w:lvlJc w:val="left"/>
+      <w:pPr>
+        <w:ind w:left="5040" w:hanging="360"/>
+      </w:pPr>
+    </w:lvl>
+    <w:lvl w:ilvl="7" w:tplc="04090019" w:tentative="1">
+      <w:start w:val="1"/>
+      <w:numFmt w:val="lowerLetter"/>
+      <w:lvlText w:val="%8."/>
+      <w:lvlJc w:val="left"/>
+      <w:pPr>
+        <w:ind w:left="5760" w:hanging="360"/>
+      </w:pPr>
+    </w:lvl>
+    <w:lvl w:ilvl="8" w:tplc="0409001B" w:tentative="1">
+      <w:start w:val="1"/>
+      <w:numFmt w:val="lowerRoman"/>
+      <w:lvlText w:val="%9."/>
+      <w:lvlJc w:val="right"/>
+      <w:pPr>
+        <w:ind w:left="6480" w:hanging="180"/>
+      </w:pPr>
+    </w:lvl>
+  </w:abstractNum>
+  <w:abstractNum w:abstractNumId="10">
     <w:nsid w:val="603529A3"/>
     <w:multiLevelType w:val="multilevel"/>
     <w:tmpl w:val="B27E057A"/>
@@ -1319,23 +1785,340 @@
       </w:rPr>
     </w:lvl>
   </w:abstractNum>
+  <w:abstractNum w:abstractNumId="11">
+    <w:nsid w:val="72AF61FF"/>
+    <w:multiLevelType w:val="hybridMultilevel"/>
+    <w:tmpl w:val="7FDA5B5C"/>
+    <w:lvl w:ilvl="0" w:tplc="0409000F">
+      <w:start w:val="1"/>
+      <w:numFmt w:val="decimal"/>
+      <w:lvlText w:val="%1."/>
+      <w:lvlJc w:val="left"/>
+      <w:pPr>
+        <w:ind w:left="1440" w:hanging="360"/>
+      </w:pPr>
+    </w:lvl>
+    <w:lvl w:ilvl="1" w:tplc="04090019" w:tentative="1">
+      <w:start w:val="1"/>
+      <w:numFmt w:val="lowerLetter"/>
+      <w:lvlText w:val="%2."/>
+      <w:lvlJc w:val="left"/>
+      <w:pPr>
+        <w:ind w:left="2160" w:hanging="360"/>
+      </w:pPr>
+    </w:lvl>
+    <w:lvl w:ilvl="2" w:tplc="0409001B" w:tentative="1">
+      <w:start w:val="1"/>
+      <w:numFmt w:val="lowerRoman"/>
+      <w:lvlText w:val="%3."/>
+      <w:lvlJc w:val="right"/>
+      <w:pPr>
+        <w:ind w:left="2880" w:hanging="180"/>
+      </w:pPr>
+    </w:lvl>
+    <w:lvl w:ilvl="3" w:tplc="0409000F" w:tentative="1">
+      <w:start w:val="1"/>
+      <w:numFmt w:val="decimal"/>
+      <w:lvlText w:val="%4."/>
+      <w:lvlJc w:val="left"/>
+      <w:pPr>
+        <w:ind w:left="3600" w:hanging="360"/>
+      </w:pPr>
+    </w:lvl>
+    <w:lvl w:ilvl="4" w:tplc="04090019" w:tentative="1">
+      <w:start w:val="1"/>
+      <w:numFmt w:val="lowerLetter"/>
+      <w:lvlText w:val="%5."/>
+      <w:lvlJc w:val="left"/>
+      <w:pPr>
+        <w:ind w:left="4320" w:hanging="360"/>
+      </w:pPr>
+    </w:lvl>
+    <w:lvl w:ilvl="5" w:tplc="0409001B" w:tentative="1">
+      <w:start w:val="1"/>
+      <w:numFmt w:val="lowerRoman"/>
+      <w:lvlText w:val="%6."/>
+      <w:lvlJc w:val="right"/>
+      <w:pPr>
+        <w:ind w:left="5040" w:hanging="180"/>
+      </w:pPr>
+    </w:lvl>
+    <w:lvl w:ilvl="6" w:tplc="0409000F" w:tentative="1">
+      <w:start w:val="1"/>
+      <w:numFmt w:val="decimal"/>
+      <w:lvlText w:val="%7."/>
+      <w:lvlJc w:val="left"/>
+      <w:pPr>
+        <w:ind w:left="5760" w:hanging="360"/>
+      </w:pPr>
+    </w:lvl>
+    <w:lvl w:ilvl="7" w:tplc="04090019" w:tentative="1">
+      <w:start w:val="1"/>
+      <w:numFmt w:val="lowerLetter"/>
+      <w:lvlText w:val="%8."/>
+      <w:lvlJc w:val="left"/>
+      <w:pPr>
+        <w:ind w:left="6480" w:hanging="360"/>
+      </w:pPr>
+    </w:lvl>
+    <w:lvl w:ilvl="8" w:tplc="0409001B" w:tentative="1">
+      <w:start w:val="1"/>
+      <w:numFmt w:val="lowerRoman"/>
+      <w:lvlText w:val="%9."/>
+      <w:lvlJc w:val="right"/>
+      <w:pPr>
+        <w:ind w:left="7200" w:hanging="180"/>
+      </w:pPr>
+    </w:lvl>
+  </w:abstractNum>
+  <w:abstractNum w:abstractNumId="12">
+    <w:nsid w:val="780C2E7B"/>
+    <w:multiLevelType w:val="multilevel"/>
+    <w:tmpl w:val="DCFE95B0"/>
+    <w:lvl w:ilvl="0">
+      <w:start w:val="2"/>
+      <w:numFmt w:val="decimal"/>
+      <w:lvlText w:val="%1."/>
+      <w:lvlJc w:val="left"/>
+      <w:pPr>
+        <w:ind w:left="720" w:hanging="360"/>
+      </w:pPr>
+      <w:rPr>
+        <w:rFonts w:hint="default"/>
+      </w:rPr>
+    </w:lvl>
+    <w:lvl w:ilvl="1">
+      <w:start w:val="1"/>
+      <w:numFmt w:val="decimal"/>
+      <w:isLgl/>
+      <w:lvlText w:val="%1.%2"/>
+      <w:lvlJc w:val="left"/>
+      <w:pPr>
+        <w:ind w:left="1125" w:hanging="405"/>
+      </w:pPr>
+      <w:rPr>
+        <w:rFonts w:hint="default"/>
+      </w:rPr>
+    </w:lvl>
+    <w:lvl w:ilvl="2">
+      <w:start w:val="1"/>
+      <w:numFmt w:val="decimal"/>
+      <w:isLgl/>
+      <w:lvlText w:val="%1.%2.%3"/>
+      <w:lvlJc w:val="left"/>
+      <w:pPr>
+        <w:ind w:left="1800" w:hanging="720"/>
+      </w:pPr>
+      <w:rPr>
+        <w:rFonts w:hint="default"/>
+      </w:rPr>
+    </w:lvl>
+    <w:lvl w:ilvl="3">
+      <w:start w:val="1"/>
+      <w:numFmt w:val="decimal"/>
+      <w:isLgl/>
+      <w:lvlText w:val="%1.%2.%3.%4"/>
+      <w:lvlJc w:val="left"/>
+      <w:pPr>
+        <w:ind w:left="2160" w:hanging="720"/>
+      </w:pPr>
+      <w:rPr>
+        <w:rFonts w:hint="default"/>
+      </w:rPr>
+    </w:lvl>
+    <w:lvl w:ilvl="4">
+      <w:start w:val="1"/>
+      <w:numFmt w:val="decimal"/>
+      <w:isLgl/>
+      <w:lvlText w:val="%1.%2.%3.%4.%5"/>
+      <w:lvlJc w:val="left"/>
+      <w:pPr>
+        <w:ind w:left="2880" w:hanging="1080"/>
+      </w:pPr>
+      <w:rPr>
+        <w:rFonts w:hint="default"/>
+      </w:rPr>
+    </w:lvl>
+    <w:lvl w:ilvl="5">
+      <w:start w:val="1"/>
+      <w:numFmt w:val="decimal"/>
+      <w:isLgl/>
+      <w:lvlText w:val="%1.%2.%3.%4.%5.%6"/>
+      <w:lvlJc w:val="left"/>
+      <w:pPr>
+        <w:ind w:left="3240" w:hanging="1080"/>
+      </w:pPr>
+      <w:rPr>
+        <w:rFonts w:hint="default"/>
+      </w:rPr>
+    </w:lvl>
+    <w:lvl w:ilvl="6">
+      <w:start w:val="1"/>
+      <w:numFmt w:val="decimal"/>
+      <w:isLgl/>
+      <w:lvlText w:val="%1.%2.%3.%4.%5.%6.%7"/>
+      <w:lvlJc w:val="left"/>
+      <w:pPr>
+        <w:ind w:left="3960" w:hanging="1440"/>
+      </w:pPr>
+      <w:rPr>
+        <w:rFonts w:hint="default"/>
+      </w:rPr>
+    </w:lvl>
+    <w:lvl w:ilvl="7">
+      <w:start w:val="1"/>
+      <w:numFmt w:val="decimal"/>
+      <w:isLgl/>
+      <w:lvlText w:val="%1.%2.%3.%4.%5.%6.%7.%8"/>
+      <w:lvlJc w:val="left"/>
+      <w:pPr>
+        <w:ind w:left="4320" w:hanging="1440"/>
+      </w:pPr>
+      <w:rPr>
+        <w:rFonts w:hint="default"/>
+      </w:rPr>
+    </w:lvl>
+    <w:lvl w:ilvl="8">
+      <w:start w:val="1"/>
+      <w:numFmt w:val="decimal"/>
+      <w:isLgl/>
+      <w:lvlText w:val="%1.%2.%3.%4.%5.%6.%7.%8.%9"/>
+      <w:lvlJc w:val="left"/>
+      <w:pPr>
+        <w:ind w:left="4680" w:hanging="1440"/>
+      </w:pPr>
+      <w:rPr>
+        <w:rFonts w:hint="default"/>
+      </w:rPr>
+    </w:lvl>
+  </w:abstractNum>
+  <w:abstractNum w:abstractNumId="13">
+    <w:nsid w:val="7C7F57CA"/>
+    <w:multiLevelType w:val="multilevel"/>
+    <w:tmpl w:val="0409001F"/>
+    <w:lvl w:ilvl="0">
+      <w:start w:val="1"/>
+      <w:numFmt w:val="decimal"/>
+      <w:lvlText w:val="%1."/>
+      <w:lvlJc w:val="left"/>
+      <w:pPr>
+        <w:ind w:left="360" w:hanging="360"/>
+      </w:pPr>
+    </w:lvl>
+    <w:lvl w:ilvl="1">
+      <w:start w:val="1"/>
+      <w:numFmt w:val="decimal"/>
+      <w:lvlText w:val="%1.%2."/>
+      <w:lvlJc w:val="left"/>
+      <w:pPr>
+        <w:ind w:left="792" w:hanging="432"/>
+      </w:pPr>
+    </w:lvl>
+    <w:lvl w:ilvl="2">
+      <w:start w:val="1"/>
+      <w:numFmt w:val="decimal"/>
+      <w:lvlText w:val="%1.%2.%3."/>
+      <w:lvlJc w:val="left"/>
+      <w:pPr>
+        <w:ind w:left="1224" w:hanging="504"/>
+      </w:pPr>
+    </w:lvl>
+    <w:lvl w:ilvl="3">
+      <w:start w:val="1"/>
+      <w:numFmt w:val="decimal"/>
+      <w:lvlText w:val="%1.%2.%3.%4."/>
+      <w:lvlJc w:val="left"/>
+      <w:pPr>
+        <w:ind w:left="1728" w:hanging="648"/>
+      </w:pPr>
+    </w:lvl>
+    <w:lvl w:ilvl="4">
+      <w:start w:val="1"/>
+      <w:numFmt w:val="decimal"/>
+      <w:lvlText w:val="%1.%2.%3.%4.%5."/>
+      <w:lvlJc w:val="left"/>
+      <w:pPr>
+        <w:ind w:left="2232" w:hanging="792"/>
+      </w:pPr>
+    </w:lvl>
+    <w:lvl w:ilvl="5">
+      <w:start w:val="1"/>
+      <w:numFmt w:val="decimal"/>
+      <w:lvlText w:val="%1.%2.%3.%4.%5.%6."/>
+      <w:lvlJc w:val="left"/>
+      <w:pPr>
+        <w:ind w:left="2736" w:hanging="936"/>
+      </w:pPr>
+    </w:lvl>
+    <w:lvl w:ilvl="6">
+      <w:start w:val="1"/>
+      <w:numFmt w:val="decimal"/>
+      <w:lvlText w:val="%1.%2.%3.%4.%5.%6.%7."/>
+      <w:lvlJc w:val="left"/>
+      <w:pPr>
+        <w:ind w:left="3240" w:hanging="1080"/>
+      </w:pPr>
+    </w:lvl>
+    <w:lvl w:ilvl="7">
+      <w:start w:val="1"/>
+      <w:numFmt w:val="decimal"/>
+      <w:lvlText w:val="%1.%2.%3.%4.%5.%6.%7.%8."/>
+      <w:lvlJc w:val="left"/>
+      <w:pPr>
+        <w:ind w:left="3744" w:hanging="1224"/>
+      </w:pPr>
+    </w:lvl>
+    <w:lvl w:ilvl="8">
+      <w:start w:val="1"/>
+      <w:numFmt w:val="decimal"/>
+      <w:lvlText w:val="%1.%2.%3.%4.%5.%6.%7.%8.%9."/>
+      <w:lvlJc w:val="left"/>
+      <w:pPr>
+        <w:ind w:left="4320" w:hanging="1440"/>
+      </w:pPr>
+    </w:lvl>
+  </w:abstractNum>
   <w:num w:numId="1">
+    <w:abstractNumId w:val="5"/>
+  </w:num>
+  <w:num w:numId="2">
+    <w:abstractNumId w:val="1"/>
+  </w:num>
+  <w:num w:numId="3">
+    <w:abstractNumId w:val="10"/>
+  </w:num>
+  <w:num w:numId="4">
     <w:abstractNumId w:val="2"/>
   </w:num>
-  <w:num w:numId="2">
+  <w:num w:numId="5">
+    <w:abstractNumId w:val="6"/>
+  </w:num>
+  <w:num w:numId="6">
+    <w:abstractNumId w:val="7"/>
+  </w:num>
+  <w:num w:numId="7">
+    <w:abstractNumId w:val="4"/>
+  </w:num>
+  <w:num w:numId="8">
+    <w:abstractNumId w:val="11"/>
+  </w:num>
+  <w:num w:numId="9">
+    <w:abstractNumId w:val="9"/>
+  </w:num>
+  <w:num w:numId="10">
+    <w:abstractNumId w:val="8"/>
+  </w:num>
+  <w:num w:numId="11">
     <w:abstractNumId w:val="0"/>
   </w:num>
-  <w:num w:numId="3">
-    <w:abstractNumId w:val="5"/>
-  </w:num>
-  <w:num w:numId="4">
-    <w:abstractNumId w:val="1"/>
-  </w:num>
-  <w:num w:numId="5">
+  <w:num w:numId="12">
     <w:abstractNumId w:val="3"/>
   </w:num>
-  <w:num w:numId="6">
-    <w:abstractNumId w:val="4"/>
+  <w:num w:numId="13">
+    <w:abstractNumId w:val="13"/>
+  </w:num>
+  <w:num w:numId="14">
+    <w:abstractNumId w:val="12"/>
   </w:num>
 </w:numbering>
 </file>

</xml_diff>